<commit_message>
finalized application lab 4
</commit_message>
<xml_diff>
--- a/applicationlab4/ATOC5860_applicationlab4_Shaw.docx
+++ b/applicationlab4/ATOC5860_applicationlab4_Shaw.docx
@@ -641,6 +641,80 @@
     </w:p>
     <w:p>
       <w:pPr>
+        <w:tabs>
+          <w:tab w:val="left" w:pos="916"/>
+          <w:tab w:val="left" w:pos="1832"/>
+          <w:tab w:val="left" w:pos="2748"/>
+          <w:tab w:val="left" w:pos="3664"/>
+          <w:tab w:val="left" w:pos="4580"/>
+          <w:tab w:val="left" w:pos="5496"/>
+          <w:tab w:val="left" w:pos="6412"/>
+          <w:tab w:val="left" w:pos="7328"/>
+          <w:tab w:val="left" w:pos="8244"/>
+          <w:tab w:val="left" w:pos="9160"/>
+          <w:tab w:val="left" w:pos="10076"/>
+          <w:tab w:val="left" w:pos="10992"/>
+          <w:tab w:val="left" w:pos="11908"/>
+          <w:tab w:val="left" w:pos="12824"/>
+          <w:tab w:val="left" w:pos="13740"/>
+          <w:tab w:val="left" w:pos="14656"/>
+        </w:tabs>
+        <w:rPr>
+          <w:rFonts w:ascii="Courier New" w:eastAsia="Times New Roman" w:hAnsi="Courier New" w:cs="Courier New"/>
+          <w:sz w:val="20"/>
+          <w:szCs w:val="20"/>
+        </w:rPr>
+      </w:pPr>
+      <w:r>
+        <w:rPr>
+          <w:rFonts w:ascii="Courier New" w:eastAsia="Times New Roman" w:hAnsi="Courier New" w:cs="Courier New"/>
+          <w:sz w:val="20"/>
+          <w:szCs w:val="20"/>
+        </w:rPr>
+        <w:t xml:space="preserve">Temperature lag-1 autocorrelation = 0.99 and </w:t>
+      </w:r>
+      <w:proofErr w:type="spellStart"/>
+      <w:r>
+        <w:rPr>
+          <w:rFonts w:ascii="Courier New" w:eastAsia="Times New Roman" w:hAnsi="Courier New" w:cs="Courier New"/>
+          <w:sz w:val="20"/>
+          <w:szCs w:val="20"/>
+        </w:rPr>
+        <w:t>Te</w:t>
+      </w:r>
+      <w:proofErr w:type="spellEnd"/>
+      <w:r>
+        <w:rPr>
+          <w:rFonts w:ascii="Courier New" w:eastAsia="Times New Roman" w:hAnsi="Courier New" w:cs="Courier New"/>
+          <w:sz w:val="20"/>
+          <w:szCs w:val="20"/>
+        </w:rPr>
+        <w:t xml:space="preserve"> = 100.92 hours</w:t>
+      </w:r>
+    </w:p>
+    <w:p>
+      <w:pPr>
+        <w:jc w:val="both"/>
+      </w:pPr>
+      <w:r>
+        <w:t xml:space="preserve">I expect to find spectral peaks at the daily and annual frequencies. There should maybe be more power in the annual periodicity? Just going </w:t>
+      </w:r>
+      <w:proofErr w:type="gramStart"/>
+      <w:r>
+        <w:t>off of</w:t>
+      </w:r>
+      <w:proofErr w:type="gramEnd"/>
+      <w:r>
+        <w:t xml:space="preserve"> temperature change here. Perhaps in the tropics the daily cycle has more power.</w:t>
+      </w:r>
+    </w:p>
+    <w:p>
+      <w:pPr>
+        <w:jc w:val="both"/>
+      </w:pPr>
+    </w:p>
+    <w:p>
+      <w:pPr>
         <w:jc w:val="both"/>
       </w:pPr>
       <w:r>
@@ -691,7 +765,37 @@
         <w:t xml:space="preserve">and Hartman </w:t>
       </w:r>
       <w:r>
-        <w:t>notes to make sure all of the equations and functions in the notebook are working as you expect them too.</w:t>
+        <w:t xml:space="preserve">notes to make sure </w:t>
+      </w:r>
+      <w:proofErr w:type="gramStart"/>
+      <w:r>
+        <w:t>all of</w:t>
+      </w:r>
+      <w:proofErr w:type="gramEnd"/>
+      <w:r>
+        <w:t xml:space="preserve"> the equations and functions in the notebook are working as you expect them too.</w:t>
+      </w:r>
+    </w:p>
+    <w:p>
+      <w:pPr>
+        <w:jc w:val="both"/>
+      </w:pPr>
+    </w:p>
+    <w:p>
+      <w:pPr>
+        <w:jc w:val="both"/>
+      </w:pPr>
+      <w:r>
+        <w:lastRenderedPageBreak/>
+        <w:t xml:space="preserve">There are statistically significant spectral peaks at 365 days, 1 day, and 0.5 days. They represent the annual and daily cycle, and </w:t>
+      </w:r>
+      <w:proofErr w:type="gramStart"/>
+      <w:r>
+        <w:t>some kind of 12-hour</w:t>
+      </w:r>
+      <w:proofErr w:type="gramEnd"/>
+      <w:r>
+        <w:t xml:space="preserve"> cycle. (weird). We rejected the null hypothesis that these peaks are just red noise.</w:t>
       </w:r>
     </w:p>
     <w:p>
@@ -796,6 +900,38 @@
     <w:p>
       <w:pPr>
         <w:jc w:val="both"/>
+      </w:pPr>
+    </w:p>
+    <w:p>
+      <w:pPr>
+        <w:jc w:val="both"/>
+      </w:pPr>
+      <w:r>
+        <w:t xml:space="preserve">Yes, </w:t>
+      </w:r>
+      <w:proofErr w:type="spellStart"/>
+      <w:r>
+        <w:t>scipy</w:t>
+      </w:r>
+      <w:proofErr w:type="spellEnd"/>
+      <w:r>
+        <w:t xml:space="preserve"> gives the same result. The </w:t>
+      </w:r>
+      <w:proofErr w:type="spellStart"/>
+      <w:r>
+        <w:t>Hanning</w:t>
+      </w:r>
+      <w:proofErr w:type="spellEnd"/>
+      <w:r>
+        <w:t xml:space="preserve"> window gives a similar result to the Boxcar window, but the spectral peaks are wider and lack nodes. The is because the </w:t>
+      </w:r>
+      <w:r>
+        <w:t>window determines the frequency transfer function.</w:t>
+      </w:r>
+    </w:p>
+    <w:p>
+      <w:pPr>
+        <w:jc w:val="both"/>
         <w:rPr>
           <w:b/>
           <w:u w:val="single"/>
@@ -813,40 +949,1560 @@
         <w:rPr>
           <w:i/>
         </w:rPr>
+        <w:t>4</w:t>
+      </w:r>
+      <w:r>
+        <w:rPr>
+          <w:i/>
+        </w:rPr>
+        <w:t xml:space="preserve">) </w:t>
+      </w:r>
+      <w:r>
+        <w:rPr>
+          <w:i/>
+        </w:rPr>
+        <w:t>If time</w:t>
+      </w:r>
+      <w:r>
+        <w:rPr>
+          <w:i/>
+        </w:rPr>
+        <w:t xml:space="preserve"> </w:t>
+      </w:r>
+      <w:r>
+        <w:rPr>
+          <w:i/>
+        </w:rPr>
+        <w:t>– take a look at other surface meteorological variables in the dataset.  Do you obtain similar spectral peaks?</w:t>
+      </w:r>
+    </w:p>
+    <w:p>
+      <w:pPr>
+        <w:jc w:val="both"/>
+        <w:rPr>
+          <w:b/>
+          <w:u w:val="single"/>
+        </w:rPr>
+      </w:pPr>
+    </w:p>
+    <w:p>
+      <w:pPr>
+        <w:jc w:val="both"/>
+        <w:rPr>
+          <w:bCs/>
+        </w:rPr>
+      </w:pPr>
+      <w:r>
+        <w:rPr>
+          <w:bCs/>
+        </w:rPr>
+        <w:t xml:space="preserve">Question: </w:t>
+      </w:r>
+      <w:r>
+        <w:rPr>
+          <w:bCs/>
+        </w:rPr>
+        <w:t>Are you seeing power at 12-hour frequencies when looking at temperature?  Maybe it is atmospheric tides?</w:t>
+      </w:r>
+      <w:r>
+        <w:rPr>
+          <w:bCs/>
+        </w:rPr>
+        <w:t xml:space="preserve"> Or is it some kind of spectral ringing artifact?  Unsolved mysteries of ATOC7500 Objective Data Analysis…</w:t>
+      </w:r>
+    </w:p>
+    <w:p>
+      <w:pPr>
+        <w:jc w:val="both"/>
+        <w:rPr>
+          <w:b/>
+          <w:u w:val="single"/>
+        </w:rPr>
+      </w:pPr>
+    </w:p>
+    <w:p>
+      <w:pPr>
+        <w:jc w:val="both"/>
+        <w:rPr>
+          <w:b/>
+          <w:u w:val="single"/>
+        </w:rPr>
+      </w:pPr>
+      <w:r>
+        <w:rPr>
+          <w:b/>
+          <w:u w:val="single"/>
+        </w:rPr>
+        <w:t>Notebook #2</w:t>
+      </w:r>
+      <w:r>
+        <w:rPr>
+          <w:b/>
+          <w:u w:val="single"/>
+        </w:rPr>
+        <w:t xml:space="preserve"> – </w:t>
+      </w:r>
+      <w:r>
+        <w:rPr>
+          <w:b/>
+          <w:u w:val="single"/>
+        </w:rPr>
+        <w:t xml:space="preserve">FFT analysis using </w:t>
+      </w:r>
+      <w:r>
+        <w:rPr>
+          <w:b/>
+          <w:u w:val="single"/>
+        </w:rPr>
+        <w:t xml:space="preserve">Dome-C </w:t>
+      </w:r>
+      <w:r>
+        <w:rPr>
+          <w:b/>
+          <w:u w:val="single"/>
+        </w:rPr>
+        <w:t>Ice Core Data</w:t>
+      </w:r>
+    </w:p>
+    <w:p>
+      <w:pPr>
+        <w:jc w:val="both"/>
+        <w:rPr>
+          <w:b/>
+          <w:color w:val="3366FF"/>
+        </w:rPr>
+      </w:pPr>
+      <w:r>
+        <w:rPr>
+          <w:b/>
+          <w:color w:val="3366FF"/>
+        </w:rPr>
+        <w:t>ATOC5860_</w:t>
+      </w:r>
+      <w:r>
+        <w:rPr>
+          <w:b/>
+          <w:color w:val="3366FF"/>
+        </w:rPr>
+        <w:t>applicationlab4</w:t>
+      </w:r>
+      <w:r>
+        <w:rPr>
+          <w:b/>
+          <w:color w:val="3366FF"/>
+        </w:rPr>
+        <w:t>_</w:t>
+      </w:r>
+      <w:r>
+        <w:rPr>
+          <w:b/>
+          <w:color w:val="3366FF"/>
+        </w:rPr>
+        <w:t>fft_</w:t>
+      </w:r>
+      <w:r>
+        <w:rPr>
+          <w:b/>
+          <w:color w:val="3366FF"/>
+        </w:rPr>
+        <w:t>EPICA</w:t>
+      </w:r>
+      <w:r>
+        <w:rPr>
+          <w:b/>
+          <w:color w:val="3366FF"/>
+        </w:rPr>
+        <w:t>.</w:t>
+      </w:r>
+      <w:r>
+        <w:rPr>
+          <w:b/>
+          <w:color w:val="3366FF"/>
+        </w:rPr>
+        <w:t>ipynb</w:t>
+      </w:r>
+    </w:p>
+    <w:p>
+      <w:pPr>
+        <w:jc w:val="both"/>
+        <w:rPr>
+          <w:b/>
+        </w:rPr>
+      </w:pPr>
+    </w:p>
+    <w:p>
+      <w:pPr>
+        <w:jc w:val="both"/>
+        <w:rPr>
+          <w:b/>
+        </w:rPr>
+      </w:pPr>
+      <w:r>
+        <w:rPr>
+          <w:b/>
+        </w:rPr>
+        <w:t>LEARNING GOALS:</w:t>
+      </w:r>
+    </w:p>
+    <w:p>
+      <w:pPr>
+        <w:jc w:val="both"/>
+      </w:pPr>
+      <w:r>
+        <w:t xml:space="preserve">1) </w:t>
+      </w:r>
+      <w:r>
+        <w:t xml:space="preserve">Calculate power spectra </w:t>
+      </w:r>
+      <w:r>
+        <w:t xml:space="preserve">of a dataset available on a non-uniform temporal grid. </w:t>
+      </w:r>
+      <w:r>
+        <w:t>Describe the results including an interpretation of the spectral peaks and an assessment of their statistical significance.</w:t>
+      </w:r>
+    </w:p>
+    <w:p>
+      <w:pPr>
+        <w:jc w:val="both"/>
+      </w:pPr>
+      <w:r>
+        <w:t>2</w:t>
+      </w:r>
+      <w:r>
+        <w:t xml:space="preserve">) </w:t>
+      </w:r>
+      <w:r>
+        <w:t xml:space="preserve">Contrast applying a Boxcar and a </w:t>
+      </w:r>
+      <w:proofErr w:type="spellStart"/>
+      <w:r>
+        <w:t>Hanning</w:t>
+      </w:r>
+      <w:proofErr w:type="spellEnd"/>
+      <w:r>
+        <w:t xml:space="preserve"> Window when calculating the power spectra. What are the advantages/disadvantages of these two window types?  What are the implications for the resulting power spectra? </w:t>
+      </w:r>
+    </w:p>
+    <w:p>
+      <w:pPr>
+        <w:jc w:val="both"/>
+      </w:pPr>
+      <w:r>
+        <w:t>3</w:t>
+      </w:r>
+      <w:r>
+        <w:t>)</w:t>
+      </w:r>
+      <w:r>
+        <w:t xml:space="preserve"> Apply a</w:t>
+      </w:r>
+      <w:r>
+        <w:t xml:space="preserve"> </w:t>
+      </w:r>
+      <w:proofErr w:type="spellStart"/>
+      <w:r>
+        <w:t>Hanning</w:t>
+      </w:r>
+      <w:proofErr w:type="spellEnd"/>
+      <w:r>
+        <w:t xml:space="preserve"> Window with various window lengths -</w:t>
+      </w:r>
+      <w:r>
+        <w:t xml:space="preserve"> </w:t>
+      </w:r>
+      <w:r>
+        <w:t xml:space="preserve">What are the advantages/disadvantages of </w:t>
+      </w:r>
+      <w:r>
+        <w:t>changing the window length</w:t>
+      </w:r>
+      <w:r>
+        <w:t xml:space="preserve"> and the implications for the resulting power spectra</w:t>
+      </w:r>
+      <w:r>
+        <w:t xml:space="preserve"> in terms of their statistical significance and temporal precision</w:t>
+      </w:r>
+      <w:r>
+        <w:t xml:space="preserve">? </w:t>
+      </w:r>
+    </w:p>
+    <w:p>
+      <w:pPr>
+        <w:jc w:val="both"/>
+      </w:pPr>
+      <w:r>
+        <w:t xml:space="preserve">4) Apply a </w:t>
+      </w:r>
+      <w:proofErr w:type="spellStart"/>
+      <w:r>
+        <w:t>Hanning</w:t>
+      </w:r>
+      <w:proofErr w:type="spellEnd"/>
+      <w:r>
+        <w:t xml:space="preserve"> Window with various window lengths</w:t>
+      </w:r>
+      <w:r>
+        <w:t xml:space="preserve"> and use Welch’s method (</w:t>
+      </w:r>
+      <w:r>
+        <w:t>Welch’s Overlapping Segment Analysis</w:t>
+      </w:r>
+      <w:r>
+        <w:t>, WOSA</w:t>
+      </w:r>
+      <w:r>
+        <w:t>)</w:t>
+      </w:r>
+      <w:r>
+        <w:t>.  How does WOSA change the results and why?</w:t>
+      </w:r>
+    </w:p>
+    <w:p>
+      <w:pPr>
+        <w:jc w:val="both"/>
+        <w:rPr>
+          <w:b/>
+          <w:u w:val="single"/>
+        </w:rPr>
+      </w:pPr>
+    </w:p>
+    <w:p>
+      <w:pPr>
+        <w:jc w:val="both"/>
+      </w:pPr>
+      <w:r>
+        <w:rPr>
+          <w:b/>
+        </w:rPr>
+        <w:t xml:space="preserve">DATA and </w:t>
+      </w:r>
+      <w:r>
+        <w:rPr>
+          <w:b/>
+        </w:rPr>
+        <w:t>UNDERLYING SCIENCE</w:t>
+      </w:r>
+      <w:r>
+        <w:rPr>
+          <w:b/>
+        </w:rPr>
+        <w:t>:</w:t>
+      </w:r>
+      <w:r>
+        <w:t xml:space="preserve">  </w:t>
+      </w:r>
+    </w:p>
+    <w:p>
+      <w:pPr>
+        <w:jc w:val="both"/>
+      </w:pPr>
+      <w:r>
+        <w:t xml:space="preserve">In this notebook, you </w:t>
+      </w:r>
+      <w:r>
+        <w:t>will</w:t>
+      </w:r>
+      <w:r>
+        <w:t xml:space="preserve"> perform a power spectral</w:t>
+      </w:r>
+      <w:r>
+        <w:t xml:space="preserve"> analysis </w:t>
+      </w:r>
+      <w:r>
+        <w:t>of the</w:t>
+      </w:r>
+      <w:r>
+        <w:t xml:space="preserve"> temperature record</w:t>
+      </w:r>
+      <w:r>
+        <w:t xml:space="preserve"> from the </w:t>
+      </w:r>
+      <w:r>
+        <w:t>Dome-C Ice Core, taken at 75 South and 123 East (</w:t>
+      </w:r>
+      <w:proofErr w:type="spellStart"/>
+      <w:r>
+        <w:t>Jouzel</w:t>
+      </w:r>
+      <w:proofErr w:type="spellEnd"/>
+      <w:r>
+        <w:t xml:space="preserve"> et al. 2007).  The </w:t>
+      </w:r>
+      <w:r>
+        <w:t xml:space="preserve">temperature </w:t>
+      </w:r>
+      <w:r>
+        <w:t>data go back ~800,000 years before present. They are unevenly spaced in time.</w:t>
+      </w:r>
+      <w:r>
+        <w:t xml:space="preserve">  </w:t>
+      </w:r>
+      <w:r>
+        <w:t>The data are available on-line here</w:t>
+      </w:r>
+      <w:r>
+        <w:t xml:space="preserve">, courtesy of the </w:t>
+      </w:r>
+      <w:r>
+        <w:t xml:space="preserve">NOAA Paleoclimatology Program and </w:t>
+      </w:r>
+      <w:r>
+        <w:t>World Da</w:t>
+      </w:r>
+      <w:r>
+        <w:t>ta Center for Paleoclimatology</w:t>
+      </w:r>
+      <w:r>
+        <w:t>:</w:t>
+      </w:r>
+    </w:p>
+    <w:p>
+      <w:pPr>
+        <w:jc w:val="both"/>
+      </w:pPr>
+      <w:r>
         <w:lastRenderedPageBreak/>
+        <w:t>ftp://ftp.ncdc.noaa.gov/pub/data/paleo/icecore/antarctica/epica_domec/edc3deuttemp2007.txt</w:t>
+      </w:r>
+      <w:r>
+        <w:t xml:space="preserve">  </w:t>
+      </w:r>
+      <w:r>
+        <w:t xml:space="preserve"> </w:t>
+      </w:r>
+      <w:r>
+        <w:t>More information on the data is available at:</w:t>
+      </w:r>
+    </w:p>
+    <w:p>
+      <w:pPr>
+        <w:jc w:val="both"/>
+      </w:pPr>
+      <w:r>
+        <w:t xml:space="preserve"> </w:t>
+      </w:r>
+      <w:r>
+        <w:t>https://www.ncdc.noaa.gov/paleo-search/study/6080</w:t>
+      </w:r>
+    </w:p>
+    <w:p>
+      <w:pPr>
+        <w:jc w:val="both"/>
+        <w:rPr>
+          <w:b/>
+          <w:u w:val="single"/>
+        </w:rPr>
+      </w:pPr>
+    </w:p>
+    <w:p>
+      <w:pPr>
+        <w:jc w:val="both"/>
+      </w:pPr>
+      <w:r>
+        <w:rPr>
+          <w:b/>
+        </w:rPr>
+        <w:t>Questions to gu</w:t>
+      </w:r>
+      <w:r>
+        <w:rPr>
+          <w:b/>
+        </w:rPr>
+        <w:t>ide your analysis of Notebook #2</w:t>
+      </w:r>
+      <w:r>
+        <w:rPr>
+          <w:b/>
+        </w:rPr>
+        <w:t>:</w:t>
+      </w:r>
+      <w:r>
+        <w:t xml:space="preserve">  </w:t>
+      </w:r>
+    </w:p>
+    <w:p>
+      <w:pPr>
+        <w:jc w:val="both"/>
+      </w:pPr>
+    </w:p>
+    <w:p>
+      <w:pPr>
+        <w:jc w:val="both"/>
+      </w:pPr>
+      <w:r>
+        <w:t xml:space="preserve">1) </w:t>
+      </w:r>
+      <w:r>
+        <w:rPr>
+          <w:u w:val="single"/>
+        </w:rPr>
+        <w:t>Look at your data</w:t>
+      </w:r>
+      <w:r>
+        <w:rPr>
+          <w:u w:val="single"/>
+        </w:rPr>
+        <w:t xml:space="preserve"> and </w:t>
+      </w:r>
+      <w:r>
+        <w:rPr>
+          <w:u w:val="single"/>
+        </w:rPr>
+        <w:t>pre-</w:t>
+      </w:r>
+      <w:r>
+        <w:rPr>
+          <w:u w:val="single"/>
+        </w:rPr>
+        <w:t>process</w:t>
+      </w:r>
+      <w:r>
+        <w:rPr>
+          <w:u w:val="single"/>
+        </w:rPr>
+        <w:t xml:space="preserve"> for FFT analysis</w:t>
+      </w:r>
+      <w:r>
+        <w:rPr>
+          <w:u w:val="single"/>
+        </w:rPr>
+        <w:t>:</w:t>
+      </w:r>
+      <w:r>
+        <w:t xml:space="preserve"> </w:t>
+      </w:r>
+      <w:r>
+        <w:t xml:space="preserve">Power spectra analysis assumes that input data are on an evenly spaced grid.  </w:t>
+      </w:r>
+      <w:r>
+        <w:t xml:space="preserve">The Dome-C temperature data are </w:t>
+      </w:r>
+      <w:r>
+        <w:t>not uniformly samp</w:t>
+      </w:r>
+      <w:r>
+        <w:t>led in time</w:t>
+      </w:r>
+      <w:r>
+        <w:t xml:space="preserve">.  </w:t>
+      </w:r>
+      <w:proofErr w:type="spellStart"/>
+      <w:r>
+        <w:t>Regrid</w:t>
+      </w:r>
+      <w:proofErr w:type="spellEnd"/>
+      <w:r>
+        <w:t xml:space="preserve"> the Dome-C temperature data to a uniform temporal grid</w:t>
+      </w:r>
+      <w:r>
+        <w:t xml:space="preserve"> in time</w:t>
+      </w:r>
+      <w:r>
+        <w:t>.  Plot the data before and after re-gridding to make sure the re</w:t>
+      </w:r>
+      <w:r>
+        <w:t>-</w:t>
+      </w:r>
+      <w:r>
+        <w:t>gridding worked</w:t>
+      </w:r>
+      <w:r>
+        <w:t xml:space="preserve"> as expected.</w:t>
+      </w:r>
+    </w:p>
+    <w:p>
+      <w:pPr>
+        <w:rPr>
+          <w:rFonts w:ascii="Times New Roman" w:eastAsia="Times New Roman" w:hAnsi="Times New Roman" w:cs="Times New Roman"/>
+        </w:rPr>
+      </w:pPr>
+      <w:r>
+        <w:rPr>
+          <w:rFonts w:ascii="Times New Roman" w:eastAsia="Times New Roman" w:hAnsi="Times New Roman" w:cs="Times New Roman"/>
+        </w:rPr>
+        <w:t xml:space="preserve">Before </w:t>
+      </w:r>
+      <w:proofErr w:type="spellStart"/>
+      <w:r>
+        <w:rPr>
+          <w:rFonts w:ascii="Times New Roman" w:eastAsia="Times New Roman" w:hAnsi="Times New Roman" w:cs="Times New Roman"/>
+        </w:rPr>
+        <w:t>regridding</w:t>
+      </w:r>
+      <w:proofErr w:type="spellEnd"/>
+      <w:r>
+        <w:rPr>
+          <w:rFonts w:ascii="Times New Roman" w:eastAsia="Times New Roman" w:hAnsi="Times New Roman" w:cs="Times New Roman"/>
+        </w:rPr>
+        <w:t>:</w:t>
+      </w:r>
+      <w:r>
+        <w:rPr>
+          <w:b/>
+          <w:noProof/>
+        </w:rPr>
+        <w:drawing>
+          <wp:inline distT="0" distB="0" distL="0" distR="0" wp14:anchorId="2BD0C39F" wp14:editId="284FBC41">
+            <wp:extent cx="3977640" cy="1819910"/>
+            <wp:effectExtent l="0" t="0" r="0" b="0"/>
+            <wp:docPr id="1" name="Picture 1" descr="Chart&#10;&#10;Description automatically generated"/>
+            <wp:cNvGraphicFramePr>
+              <a:graphicFrameLocks xmlns:a="http://schemas.openxmlformats.org/drawingml/2006/main" noChangeAspect="1"/>
+            </wp:cNvGraphicFramePr>
+            <a:graphic xmlns:a="http://schemas.openxmlformats.org/drawingml/2006/main">
+              <a:graphicData uri="http://schemas.openxmlformats.org/drawingml/2006/picture">
+                <pic:pic xmlns:pic="http://schemas.openxmlformats.org/drawingml/2006/picture">
+                  <pic:nvPicPr>
+                    <pic:cNvPr id="1" name="Picture 1" descr="Chart&#10;&#10;Description automatically generated"/>
+                    <pic:cNvPicPr>
+                      <a:picLocks noChangeAspect="1" noChangeArrowheads="1"/>
+                    </pic:cNvPicPr>
+                  </pic:nvPicPr>
+                  <pic:blipFill>
+                    <a:blip r:embed="rId5">
+                      <a:extLst>
+                        <a:ext uri="{28A0092B-C50C-407E-A947-70E740481C1C}">
+                          <a14:useLocalDpi xmlns:a14="http://schemas.microsoft.com/office/drawing/2010/main" val="0"/>
+                        </a:ext>
+                      </a:extLst>
+                    </a:blip>
+                    <a:srcRect/>
+                    <a:stretch>
+                      <a:fillRect/>
+                    </a:stretch>
+                  </pic:blipFill>
+                  <pic:spPr bwMode="auto">
+                    <a:xfrm>
+                      <a:off x="0" y="0"/>
+                      <a:ext cx="3977640" cy="1819910"/>
+                    </a:xfrm>
+                    <a:prstGeom prst="rect">
+                      <a:avLst/>
+                    </a:prstGeom>
+                    <a:noFill/>
+                    <a:ln>
+                      <a:noFill/>
+                    </a:ln>
+                  </pic:spPr>
+                </pic:pic>
+              </a:graphicData>
+            </a:graphic>
+          </wp:inline>
+        </w:drawing>
+      </w:r>
+    </w:p>
+    <w:p>
+      <w:pPr>
+        <w:rPr>
+          <w:rFonts w:ascii="Times New Roman" w:eastAsia="Times New Roman" w:hAnsi="Times New Roman" w:cs="Times New Roman"/>
+        </w:rPr>
+      </w:pPr>
+      <w:r>
+        <w:rPr>
+          <w:rFonts w:ascii="Times New Roman" w:eastAsia="Times New Roman" w:hAnsi="Times New Roman" w:cs="Times New Roman"/>
+        </w:rPr>
+        <w:t xml:space="preserve">After </w:t>
+      </w:r>
+      <w:proofErr w:type="spellStart"/>
+      <w:r>
+        <w:rPr>
+          <w:rFonts w:ascii="Times New Roman" w:eastAsia="Times New Roman" w:hAnsi="Times New Roman" w:cs="Times New Roman"/>
+        </w:rPr>
+        <w:t>regridding</w:t>
+      </w:r>
+      <w:proofErr w:type="spellEnd"/>
+      <w:r>
+        <w:rPr>
+          <w:rFonts w:ascii="Times New Roman" w:eastAsia="Times New Roman" w:hAnsi="Times New Roman" w:cs="Times New Roman"/>
+        </w:rPr>
+        <w:t xml:space="preserve">: </w:t>
+      </w:r>
+      <w:r>
+        <w:rPr>
+          <w:rFonts w:ascii="Times New Roman" w:eastAsia="Times New Roman" w:hAnsi="Times New Roman" w:cs="Times New Roman"/>
+          <w:noProof/>
+        </w:rPr>
+        <w:drawing>
+          <wp:inline distT="0" distB="0" distL="0" distR="0" wp14:anchorId="08C3DB7C" wp14:editId="3E456715">
+            <wp:extent cx="3977640" cy="1801495"/>
+            <wp:effectExtent l="0" t="0" r="0" b="0"/>
+            <wp:docPr id="2" name="Picture 2" descr="Chart&#10;&#10;Description automatically generated"/>
+            <wp:cNvGraphicFramePr>
+              <a:graphicFrameLocks xmlns:a="http://schemas.openxmlformats.org/drawingml/2006/main" noChangeAspect="1"/>
+            </wp:cNvGraphicFramePr>
+            <a:graphic xmlns:a="http://schemas.openxmlformats.org/drawingml/2006/main">
+              <a:graphicData uri="http://schemas.openxmlformats.org/drawingml/2006/picture">
+                <pic:pic xmlns:pic="http://schemas.openxmlformats.org/drawingml/2006/picture">
+                  <pic:nvPicPr>
+                    <pic:cNvPr id="2" name="Picture 2" descr="Chart&#10;&#10;Description automatically generated"/>
+                    <pic:cNvPicPr>
+                      <a:picLocks noChangeAspect="1" noChangeArrowheads="1"/>
+                    </pic:cNvPicPr>
+                  </pic:nvPicPr>
+                  <pic:blipFill>
+                    <a:blip r:embed="rId6">
+                      <a:extLst>
+                        <a:ext uri="{28A0092B-C50C-407E-A947-70E740481C1C}">
+                          <a14:useLocalDpi xmlns:a14="http://schemas.microsoft.com/office/drawing/2010/main" val="0"/>
+                        </a:ext>
+                      </a:extLst>
+                    </a:blip>
+                    <a:srcRect/>
+                    <a:stretch>
+                      <a:fillRect/>
+                    </a:stretch>
+                  </pic:blipFill>
+                  <pic:spPr bwMode="auto">
+                    <a:xfrm>
+                      <a:off x="0" y="0"/>
+                      <a:ext cx="3977640" cy="1801495"/>
+                    </a:xfrm>
+                    <a:prstGeom prst="rect">
+                      <a:avLst/>
+                    </a:prstGeom>
+                    <a:noFill/>
+                    <a:ln>
+                      <a:noFill/>
+                    </a:ln>
+                  </pic:spPr>
+                </pic:pic>
+              </a:graphicData>
+            </a:graphic>
+          </wp:inline>
+        </w:drawing>
+      </w:r>
+    </w:p>
+    <w:p>
+      <w:pPr>
+        <w:rPr>
+          <w:rFonts w:ascii="Times New Roman" w:eastAsia="Times New Roman" w:hAnsi="Times New Roman" w:cs="Times New Roman"/>
+        </w:rPr>
+      </w:pPr>
+    </w:p>
+    <w:p>
+      <w:pPr>
+        <w:jc w:val="both"/>
+      </w:pPr>
+      <w:r>
+        <w:t>It worked! Doesn’t look like we lost much, but the resolution was arbitrary so one could adjust the resolution that we interpolate to.</w:t>
+      </w:r>
+    </w:p>
+    <w:p>
+      <w:pPr>
+        <w:jc w:val="both"/>
+        <w:rPr>
+          <w:b/>
+          <w:u w:val="single"/>
+        </w:rPr>
+      </w:pPr>
+    </w:p>
+    <w:p>
+      <w:pPr>
+        <w:jc w:val="both"/>
+        <w:rPr>
+          <w:b/>
+          <w:u w:val="single"/>
+        </w:rPr>
+      </w:pPr>
+    </w:p>
+    <w:p>
+      <w:pPr>
+        <w:jc w:val="both"/>
+      </w:pPr>
+      <w:r>
+        <w:t xml:space="preserve">2) </w:t>
+      </w:r>
+      <w:r>
+        <w:rPr>
+          <w:u w:val="single"/>
+        </w:rPr>
+        <w:t>Signal and Noise</w:t>
+      </w:r>
+      <w:r>
+        <w:rPr>
+          <w:u w:val="single"/>
+        </w:rPr>
+        <w:t>:</w:t>
+      </w:r>
+      <w:r>
+        <w:t xml:space="preserve"> </w:t>
+      </w:r>
+      <w:r>
+        <w:t>What is the autocorrelation and e-folding time of your data?  What spectral peaks do you expect to find in your analysis and how much power do you think they will have?</w:t>
+      </w:r>
+      <w:r>
+        <w:t xml:space="preserve">  </w:t>
+      </w:r>
+      <w:r>
+        <w:rPr>
+          <w:i/>
+        </w:rPr>
+        <w:t>Hint: Think back to the Petit 1999</w:t>
+      </w:r>
+      <w:r>
+        <w:rPr>
+          <w:i/>
+        </w:rPr>
+        <w:t xml:space="preserve"> Vostok ice core</w:t>
+      </w:r>
+      <w:r>
+        <w:rPr>
+          <w:i/>
+        </w:rPr>
+        <w:t xml:space="preserve"> dataset discussed in class.</w:t>
+      </w:r>
+    </w:p>
+    <w:p>
+      <w:pPr>
+        <w:jc w:val="both"/>
+        <w:rPr>
+          <w:b/>
+        </w:rPr>
+      </w:pPr>
+    </w:p>
+    <w:p>
+      <w:pPr>
+        <w:pStyle w:val="HTMLPreformatted"/>
+      </w:pPr>
+      <w:r>
+        <w:t xml:space="preserve">Temp lag-1 autocorrelation = 0.96 and </w:t>
+      </w:r>
+      <w:proofErr w:type="spellStart"/>
+      <w:r>
+        <w:t>Te</w:t>
+      </w:r>
+      <w:proofErr w:type="spellEnd"/>
+      <w:r>
+        <w:t xml:space="preserve"> = 25.0</w:t>
+      </w:r>
+      <w:r>
+        <w:t xml:space="preserve"> (thousand years)</w:t>
+      </w:r>
+    </w:p>
+    <w:p>
+      <w:pPr>
+        <w:jc w:val="both"/>
+        <w:rPr>
+          <w:bCs/>
+        </w:rPr>
+      </w:pPr>
+      <w:r>
+        <w:rPr>
+          <w:bCs/>
+        </w:rPr>
+        <w:t>Ok, this is interesting that the memory is ~25 thousand years.</w:t>
+      </w:r>
+    </w:p>
+    <w:p>
+      <w:pPr>
+        <w:jc w:val="both"/>
+        <w:rPr>
+          <w:bCs/>
+        </w:rPr>
+      </w:pPr>
+      <w:r>
+        <w:rPr>
+          <w:bCs/>
+        </w:rPr>
+        <w:t>I expect the spectral peaks to occur at frequencies consistent with the Milankovitch cycles.</w:t>
+      </w:r>
+    </w:p>
+    <w:p>
+      <w:pPr>
+        <w:jc w:val="both"/>
+        <w:rPr>
+          <w:b/>
+        </w:rPr>
+      </w:pPr>
+    </w:p>
+    <w:p>
+      <w:pPr>
+        <w:jc w:val="both"/>
+      </w:pPr>
+      <w:r>
+        <w:t>3</w:t>
+      </w:r>
+      <w:r>
+        <w:t xml:space="preserve">) </w:t>
+      </w:r>
+      <w:r>
+        <w:rPr>
+          <w:u w:val="single"/>
+        </w:rPr>
+        <w:t>Use Boxcar</w:t>
+      </w:r>
+      <w:r>
+        <w:rPr>
+          <w:u w:val="single"/>
+        </w:rPr>
+        <w:t xml:space="preserve"> Window</w:t>
+      </w:r>
+      <w:r>
+        <w:rPr>
+          <w:u w:val="single"/>
+        </w:rPr>
+        <w:t xml:space="preserve"> to calculate power spectra</w:t>
+      </w:r>
+      <w:r>
+        <w:rPr>
+          <w:u w:val="single"/>
+        </w:rPr>
+        <w:t>:</w:t>
+      </w:r>
+      <w:r>
+        <w:t xml:space="preserve"> </w:t>
+      </w:r>
+      <w:r>
+        <w:t xml:space="preserve">Calculate the power spectra using the </w:t>
+      </w:r>
+      <w:proofErr w:type="spellStart"/>
+      <w:r>
+        <w:t>Numpy</w:t>
+      </w:r>
+      <w:proofErr w:type="spellEnd"/>
+      <w:r>
+        <w:t xml:space="preserve"> method, which assumes a Boxcar window that is the length of your entire dataset.  Graph the power </w:t>
+      </w:r>
+      <w:r>
+        <w:t>spectrum,</w:t>
+      </w:r>
+      <w:r>
+        <w:t xml:space="preserve"> the red noise fit to the data, and the 99% confidence interval. What statistically significant spectral peaks did you find?  What do they represent?  </w:t>
+      </w:r>
+    </w:p>
+    <w:p>
+      <w:pPr>
+        <w:rPr>
+          <w:rFonts w:ascii="Times New Roman" w:eastAsia="Times New Roman" w:hAnsi="Times New Roman" w:cs="Times New Roman"/>
+        </w:rPr>
+      </w:pPr>
+      <w:r>
+        <w:rPr>
+          <w:noProof/>
+        </w:rPr>
+        <w:drawing>
+          <wp:inline distT="0" distB="0" distL="0" distR="0" wp14:anchorId="77E64689" wp14:editId="70008FA3">
+            <wp:extent cx="5486400" cy="2167890"/>
+            <wp:effectExtent l="0" t="0" r="0" b="0"/>
+            <wp:docPr id="3" name="Picture 3" descr="Chart, line chart&#10;&#10;Description automatically generated"/>
+            <wp:cNvGraphicFramePr>
+              <a:graphicFrameLocks xmlns:a="http://schemas.openxmlformats.org/drawingml/2006/main" noChangeAspect="1"/>
+            </wp:cNvGraphicFramePr>
+            <a:graphic xmlns:a="http://schemas.openxmlformats.org/drawingml/2006/main">
+              <a:graphicData uri="http://schemas.openxmlformats.org/drawingml/2006/picture">
+                <pic:pic xmlns:pic="http://schemas.openxmlformats.org/drawingml/2006/picture">
+                  <pic:nvPicPr>
+                    <pic:cNvPr id="3" name="Picture 3" descr="Chart, line chart&#10;&#10;Description automatically generated"/>
+                    <pic:cNvPicPr>
+                      <a:picLocks noChangeAspect="1" noChangeArrowheads="1"/>
+                    </pic:cNvPicPr>
+                  </pic:nvPicPr>
+                  <pic:blipFill>
+                    <a:blip r:embed="rId7">
+                      <a:extLst>
+                        <a:ext uri="{28A0092B-C50C-407E-A947-70E740481C1C}">
+                          <a14:useLocalDpi xmlns:a14="http://schemas.microsoft.com/office/drawing/2010/main" val="0"/>
+                        </a:ext>
+                      </a:extLst>
+                    </a:blip>
+                    <a:srcRect/>
+                    <a:stretch>
+                      <a:fillRect/>
+                    </a:stretch>
+                  </pic:blipFill>
+                  <pic:spPr bwMode="auto">
+                    <a:xfrm>
+                      <a:off x="0" y="0"/>
+                      <a:ext cx="5486400" cy="2167890"/>
+                    </a:xfrm>
+                    <a:prstGeom prst="rect">
+                      <a:avLst/>
+                    </a:prstGeom>
+                    <a:noFill/>
+                    <a:ln>
+                      <a:noFill/>
+                    </a:ln>
+                  </pic:spPr>
+                </pic:pic>
+              </a:graphicData>
+            </a:graphic>
+          </wp:inline>
+        </w:drawing>
+      </w:r>
+    </w:p>
+    <w:p>
+      <w:pPr>
+        <w:jc w:val="both"/>
+      </w:pPr>
+    </w:p>
+    <w:p>
+      <w:pPr>
+        <w:pStyle w:val="HTMLPreformatted"/>
+      </w:pPr>
+      <w:r>
+        <w:t xml:space="preserve">We see peaks at </w:t>
+      </w:r>
+      <w:r>
+        <w:t>100328</w:t>
+      </w:r>
+      <w:r>
+        <w:t xml:space="preserve">yrs, </w:t>
+      </w:r>
+      <w:r>
+        <w:t>40131</w:t>
+      </w:r>
+      <w:r>
+        <w:t xml:space="preserve">yrs, and </w:t>
+      </w:r>
+      <w:r>
+        <w:t>23607</w:t>
+      </w:r>
+      <w:r>
+        <w:t>yrs periods. These are the Milankovitch cycles. They represent periodic changes to the earth’s orbit (</w:t>
+      </w:r>
+      <w:proofErr w:type="gramStart"/>
+      <w:r>
+        <w:t>i.e.</w:t>
+      </w:r>
+      <w:proofErr w:type="gramEnd"/>
+      <w:r>
+        <w:t xml:space="preserve"> precession, eccentricity, </w:t>
+      </w:r>
+      <w:proofErr w:type="spellStart"/>
+      <w:r>
+        <w:t>etc</w:t>
+      </w:r>
+      <w:proofErr w:type="spellEnd"/>
+      <w:r>
+        <w:t>).</w:t>
+      </w:r>
+    </w:p>
+    <w:p>
+      <w:pPr>
+        <w:jc w:val="both"/>
+        <w:rPr>
+          <w:b/>
+        </w:rPr>
+      </w:pPr>
+    </w:p>
+    <w:p>
+      <w:pPr>
+        <w:jc w:val="both"/>
+      </w:pPr>
+      <w:r>
         <w:t>4</w:t>
       </w:r>
       <w:r>
-        <w:rPr>
-          <w:i/>
-        </w:rPr>
         <w:t xml:space="preserve">) </w:t>
       </w:r>
       <w:r>
         <w:rPr>
-          <w:i/>
-        </w:rPr>
-        <w:t>If time</w:t>
-      </w:r>
-      <w:r>
-        <w:rPr>
-          <w:i/>
-        </w:rPr>
+          <w:u w:val="single"/>
+        </w:rPr>
+        <w:t xml:space="preserve">Compare </w:t>
+      </w:r>
+      <w:r>
+        <w:rPr>
+          <w:u w:val="single"/>
+        </w:rPr>
+        <w:t>Boxcar</w:t>
+      </w:r>
+      <w:r>
+        <w:rPr>
+          <w:u w:val="single"/>
+        </w:rPr>
+        <w:t xml:space="preserve"> Window</w:t>
+      </w:r>
+      <w:r>
+        <w:rPr>
+          <w:u w:val="single"/>
+        </w:rPr>
+        <w:t xml:space="preserve"> vs. </w:t>
+      </w:r>
+      <w:proofErr w:type="spellStart"/>
+      <w:r>
+        <w:rPr>
+          <w:u w:val="single"/>
+        </w:rPr>
+        <w:t>Hanning</w:t>
+      </w:r>
+      <w:proofErr w:type="spellEnd"/>
+      <w:r>
+        <w:rPr>
+          <w:u w:val="single"/>
+        </w:rPr>
+        <w:t xml:space="preserve"> Window</w:t>
+      </w:r>
+      <w:r>
+        <w:t xml:space="preserve">: </w:t>
+      </w:r>
+      <w:r>
+        <w:t>Calculate the power spectra using the</w:t>
+      </w:r>
+      <w:r>
         <w:t xml:space="preserve"> </w:t>
       </w:r>
       <w:r>
-        <w:rPr>
-          <w:i/>
-        </w:rPr>
-        <w:t>– take a look at other surface meteorological variables in the dataset.  Do you obtain similar spectral peaks?</w:t>
-      </w:r>
-    </w:p>
-    <w:p>
-      <w:pPr>
-        <w:jc w:val="both"/>
-        <w:rPr>
-          <w:b/>
-          <w:u w:val="single"/>
+        <w:t>SciPy</w:t>
+      </w:r>
+      <w:r>
+        <w:t xml:space="preserve"> method.  Compare the results </w:t>
+      </w:r>
+      <w:r>
+        <w:t xml:space="preserve">obtained </w:t>
+      </w:r>
+      <w:r>
+        <w:t>using</w:t>
+      </w:r>
+      <w:r>
+        <w:t xml:space="preserve"> a Boxcar window that is th</w:t>
+      </w:r>
+      <w:r>
+        <w:t xml:space="preserve">e length of your entire dataset to those obtained using a </w:t>
+      </w:r>
+      <w:proofErr w:type="spellStart"/>
+      <w:r>
+        <w:t>Hanning</w:t>
+      </w:r>
+      <w:proofErr w:type="spellEnd"/>
+      <w:r>
+        <w:t xml:space="preserve"> window that is the length of your entire dataset.</w:t>
+      </w:r>
+      <w:r>
+        <w:t xml:space="preserve">  Graph the power spectrum</w:t>
+      </w:r>
+      <w:r>
+        <w:t>, the</w:t>
+      </w:r>
+      <w:r>
+        <w:t xml:space="preserve"> red noise fit to the data, and the 99% confidence interval. What statistically significant spectral peaks did you find?  What do they represent?  </w:t>
+      </w:r>
+      <w:r>
+        <w:t xml:space="preserve">What are the differences between the results obtained using the Boxcar </w:t>
+      </w:r>
+      <w:r>
+        <w:t xml:space="preserve">window </w:t>
+      </w:r>
+      <w:r>
+        <w:t xml:space="preserve">and the </w:t>
+      </w:r>
+      <w:proofErr w:type="spellStart"/>
+      <w:r>
+        <w:t>Hanning</w:t>
+      </w:r>
+      <w:proofErr w:type="spellEnd"/>
+      <w:r>
+        <w:t xml:space="preserve"> window?  Is the intuition that you gained by looking at Fort Collins temperatures the same as what you are seeing here with Dome-C temperature records? </w:t>
+      </w:r>
+      <w:r>
+        <w:t xml:space="preserve"> </w:t>
+      </w:r>
+      <w:r>
+        <w:t xml:space="preserve"> Why or Why not?</w:t>
+      </w:r>
+    </w:p>
+    <w:p>
+      <w:pPr>
+        <w:rPr>
+          <w:rFonts w:ascii="Times New Roman" w:eastAsia="Times New Roman" w:hAnsi="Times New Roman" w:cs="Times New Roman"/>
+        </w:rPr>
+      </w:pPr>
+      <w:r>
+        <w:rPr>
+          <w:noProof/>
+        </w:rPr>
+        <w:drawing>
+          <wp:inline distT="0" distB="0" distL="0" distR="0" wp14:anchorId="00B68471" wp14:editId="3DFEE67C">
+            <wp:extent cx="5486400" cy="2428875"/>
+            <wp:effectExtent l="0" t="0" r="0" b="0"/>
+            <wp:docPr id="4" name="Picture 4" descr="Chart, line chart&#10;&#10;Description automatically generated"/>
+            <wp:cNvGraphicFramePr>
+              <a:graphicFrameLocks xmlns:a="http://schemas.openxmlformats.org/drawingml/2006/main" noChangeAspect="1"/>
+            </wp:cNvGraphicFramePr>
+            <a:graphic xmlns:a="http://schemas.openxmlformats.org/drawingml/2006/main">
+              <a:graphicData uri="http://schemas.openxmlformats.org/drawingml/2006/picture">
+                <pic:pic xmlns:pic="http://schemas.openxmlformats.org/drawingml/2006/picture">
+                  <pic:nvPicPr>
+                    <pic:cNvPr id="4" name="Picture 4" descr="Chart, line chart&#10;&#10;Description automatically generated"/>
+                    <pic:cNvPicPr>
+                      <a:picLocks noChangeAspect="1" noChangeArrowheads="1"/>
+                    </pic:cNvPicPr>
+                  </pic:nvPicPr>
+                  <pic:blipFill>
+                    <a:blip r:embed="rId8">
+                      <a:extLst>
+                        <a:ext uri="{28A0092B-C50C-407E-A947-70E740481C1C}">
+                          <a14:useLocalDpi xmlns:a14="http://schemas.microsoft.com/office/drawing/2010/main" val="0"/>
+                        </a:ext>
+                      </a:extLst>
+                    </a:blip>
+                    <a:srcRect/>
+                    <a:stretch>
+                      <a:fillRect/>
+                    </a:stretch>
+                  </pic:blipFill>
+                  <pic:spPr bwMode="auto">
+                    <a:xfrm>
+                      <a:off x="0" y="0"/>
+                      <a:ext cx="5486400" cy="2428875"/>
+                    </a:xfrm>
+                    <a:prstGeom prst="rect">
+                      <a:avLst/>
+                    </a:prstGeom>
+                    <a:noFill/>
+                    <a:ln>
+                      <a:noFill/>
+                    </a:ln>
+                  </pic:spPr>
+                </pic:pic>
+              </a:graphicData>
+            </a:graphic>
+          </wp:inline>
+        </w:drawing>
+      </w:r>
+    </w:p>
+    <w:p>
+      <w:pPr>
+        <w:jc w:val="both"/>
+      </w:pPr>
+      <w:r>
+        <w:lastRenderedPageBreak/>
+        <w:t>We see the same statistically significant peaks</w:t>
+      </w:r>
+      <w:r>
+        <w:t xml:space="preserve"> as with </w:t>
+      </w:r>
+      <w:proofErr w:type="spellStart"/>
+      <w:r>
+        <w:t>numpy</w:t>
+      </w:r>
+      <w:proofErr w:type="spellEnd"/>
+      <w:r>
+        <w:t xml:space="preserve"> corresponding to the Milankovitch cycles. The peaks using a Boxcar filter are narrower and higher, so probably easier to detect. My intuition is very similar.</w:t>
+      </w:r>
+    </w:p>
+    <w:p>
+      <w:pPr>
+        <w:jc w:val="both"/>
+      </w:pPr>
+    </w:p>
+    <w:p>
+      <w:pPr>
+        <w:jc w:val="both"/>
+      </w:pPr>
+    </w:p>
+    <w:p>
+      <w:pPr>
+        <w:jc w:val="both"/>
+      </w:pPr>
+      <w:r>
+        <w:t>5</w:t>
+      </w:r>
+      <w:r>
+        <w:t xml:space="preserve">) </w:t>
+      </w:r>
+      <w:proofErr w:type="spellStart"/>
+      <w:r>
+        <w:rPr>
+          <w:u w:val="single"/>
+        </w:rPr>
+        <w:t>Hanning</w:t>
+      </w:r>
+      <w:proofErr w:type="spellEnd"/>
+      <w:r>
+        <w:rPr>
+          <w:u w:val="single"/>
+        </w:rPr>
+        <w:t xml:space="preserve"> </w:t>
+      </w:r>
+      <w:r>
+        <w:rPr>
+          <w:u w:val="single"/>
+        </w:rPr>
+        <w:t xml:space="preserve">Window </w:t>
+      </w:r>
+      <w:r>
+        <w:rPr>
+          <w:u w:val="single"/>
+        </w:rPr>
+        <w:t>with different window lengths:</w:t>
+      </w:r>
+      <w:r>
+        <w:t xml:space="preserve"> </w:t>
+      </w:r>
+      <w:r>
+        <w:t>Using the SciPy method, c</w:t>
+      </w:r>
+      <w:r>
+        <w:t xml:space="preserve">ompare the </w:t>
+      </w:r>
+      <w:r>
+        <w:t>power spectra</w:t>
+      </w:r>
+      <w:r>
+        <w:t xml:space="preserve"> obtained </w:t>
+      </w:r>
+      <w:r>
+        <w:t>using</w:t>
+      </w:r>
+      <w:r>
+        <w:t xml:space="preserve"> </w:t>
+      </w:r>
+      <w:proofErr w:type="spellStart"/>
+      <w:r>
+        <w:t>Hanning</w:t>
+      </w:r>
+      <w:proofErr w:type="spellEnd"/>
+      <w:r>
+        <w:t xml:space="preserve"> window </w:t>
+      </w:r>
+      <w:r>
+        <w:t>with different window lengths</w:t>
+      </w:r>
+      <w:r>
+        <w:t xml:space="preserve">.  </w:t>
+      </w:r>
+      <w:r>
+        <w:t xml:space="preserve">Graph the </w:t>
+      </w:r>
+      <w:r>
+        <w:t>power spectra</w:t>
+      </w:r>
+      <w:r>
+        <w:t>,</w:t>
+      </w:r>
+      <w:r>
+        <w:t xml:space="preserve"> the red noise fit to the data, and the 99% confidence interval. </w:t>
+      </w:r>
+      <w:r>
+        <w:t xml:space="preserve">Did you find </w:t>
+      </w:r>
+      <w:r>
+        <w:t xml:space="preserve">any </w:t>
+      </w:r>
+      <w:r>
+        <w:t xml:space="preserve">statistically significant spectral peaks? </w:t>
+      </w:r>
+      <w:r>
+        <w:t xml:space="preserve"> </w:t>
+      </w:r>
+      <w:r>
+        <w:t xml:space="preserve">How does decreasing the window length affect the </w:t>
+      </w:r>
+      <w:r>
+        <w:t xml:space="preserve">temporal </w:t>
+      </w:r>
+      <w:r>
+        <w:t xml:space="preserve">precision of the spectral peaks </w:t>
+      </w:r>
+      <w:r>
+        <w:t>and their</w:t>
+      </w:r>
+      <w:r>
+        <w:t xml:space="preserve"> statistical significance?  </w:t>
+      </w:r>
+      <w:r>
+        <w:t>Did you find the</w:t>
+      </w:r>
+      <w:r>
+        <w:t xml:space="preserve"> classic tradeoff</w:t>
+      </w:r>
+      <w:r>
+        <w:t xml:space="preserve"> </w:t>
+      </w:r>
+      <w:r>
+        <w:t>between 1)</w:t>
+      </w:r>
+      <w:r>
+        <w:t xml:space="preserve"> high spectral/temporal resolutio</w:t>
+      </w:r>
+      <w:r>
+        <w:t>n but</w:t>
+      </w:r>
+      <w:r>
+        <w:t xml:space="preserve"> low quality statistics</w:t>
+      </w:r>
+      <w:r>
+        <w:t>,</w:t>
+      </w:r>
+      <w:r>
+        <w:t xml:space="preserve"> and 2)</w:t>
+      </w:r>
+      <w:r>
+        <w:t xml:space="preserve"> </w:t>
+      </w:r>
+      <w:r>
+        <w:t xml:space="preserve">high quality statistics but </w:t>
+      </w:r>
+      <w:r>
+        <w:t>low spectral/temporal resoluti</w:t>
+      </w:r>
+      <w:r>
+        <w:t>on?</w:t>
+      </w:r>
+    </w:p>
+    <w:p>
+      <w:pPr>
+        <w:rPr>
+          <w:rFonts w:ascii="Times New Roman" w:eastAsia="Times New Roman" w:hAnsi="Times New Roman" w:cs="Times New Roman"/>
+        </w:rPr>
+      </w:pPr>
+      <w:r>
+        <w:rPr>
+          <w:noProof/>
+        </w:rPr>
+        <w:drawing>
+          <wp:inline distT="0" distB="0" distL="0" distR="0" wp14:anchorId="65EBE76D" wp14:editId="11DFF987">
+            <wp:extent cx="5486400" cy="3114675"/>
+            <wp:effectExtent l="0" t="0" r="0" b="0"/>
+            <wp:docPr id="5" name="Picture 5" descr="Graphical user interface, application, table, Excel&#10;&#10;Description automatically generated"/>
+            <wp:cNvGraphicFramePr>
+              <a:graphicFrameLocks xmlns:a="http://schemas.openxmlformats.org/drawingml/2006/main" noChangeAspect="1"/>
+            </wp:cNvGraphicFramePr>
+            <a:graphic xmlns:a="http://schemas.openxmlformats.org/drawingml/2006/main">
+              <a:graphicData uri="http://schemas.openxmlformats.org/drawingml/2006/picture">
+                <pic:pic xmlns:pic="http://schemas.openxmlformats.org/drawingml/2006/picture">
+                  <pic:nvPicPr>
+                    <pic:cNvPr id="5" name="Picture 5" descr="Graphical user interface, application, table, Excel&#10;&#10;Description automatically generated"/>
+                    <pic:cNvPicPr>
+                      <a:picLocks noChangeAspect="1" noChangeArrowheads="1"/>
+                    </pic:cNvPicPr>
+                  </pic:nvPicPr>
+                  <pic:blipFill>
+                    <a:blip r:embed="rId9">
+                      <a:extLst>
+                        <a:ext uri="{28A0092B-C50C-407E-A947-70E740481C1C}">
+                          <a14:useLocalDpi xmlns:a14="http://schemas.microsoft.com/office/drawing/2010/main" val="0"/>
+                        </a:ext>
+                      </a:extLst>
+                    </a:blip>
+                    <a:srcRect/>
+                    <a:stretch>
+                      <a:fillRect/>
+                    </a:stretch>
+                  </pic:blipFill>
+                  <pic:spPr bwMode="auto">
+                    <a:xfrm>
+                      <a:off x="0" y="0"/>
+                      <a:ext cx="5486400" cy="3114675"/>
+                    </a:xfrm>
+                    <a:prstGeom prst="rect">
+                      <a:avLst/>
+                    </a:prstGeom>
+                    <a:noFill/>
+                    <a:ln>
+                      <a:noFill/>
+                    </a:ln>
+                  </pic:spPr>
+                </pic:pic>
+              </a:graphicData>
+            </a:graphic>
+          </wp:inline>
+        </w:drawing>
+      </w:r>
+    </w:p>
+    <w:p>
+      <w:pPr>
+        <w:jc w:val="both"/>
+      </w:pPr>
+      <w:r>
+        <w:t xml:space="preserve">With a 200 </w:t>
+      </w:r>
+      <w:proofErr w:type="spellStart"/>
+      <w:r>
+        <w:t>millenia</w:t>
+      </w:r>
+      <w:proofErr w:type="spellEnd"/>
+      <w:r>
+        <w:t xml:space="preserve"> window, we have a much lower frequency resolution. At 800 </w:t>
+      </w:r>
+      <w:proofErr w:type="spellStart"/>
+      <w:r>
+        <w:t>millenia</w:t>
+      </w:r>
+      <w:proofErr w:type="spellEnd"/>
+      <w:r>
+        <w:t xml:space="preserve">, we have better frequency resolution and </w:t>
+      </w:r>
+      <w:proofErr w:type="gramStart"/>
+      <w:r>
+        <w:t>are able to</w:t>
+      </w:r>
+      <w:proofErr w:type="gramEnd"/>
+      <w:r>
+        <w:t xml:space="preserve"> identify peaks that we couldn’t see in the other one. The tradeoff is not super apparent to me. A larger window just seems better all around.</w:t>
+      </w:r>
+    </w:p>
+    <w:p>
+      <w:pPr>
+        <w:jc w:val="both"/>
+      </w:pPr>
+    </w:p>
+    <w:p>
+      <w:pPr>
+        <w:jc w:val="both"/>
+      </w:pPr>
+    </w:p>
+    <w:p>
+      <w:pPr>
+        <w:jc w:val="both"/>
+      </w:pPr>
+      <w:r>
+        <w:t xml:space="preserve">5) </w:t>
+      </w:r>
+      <w:r>
+        <w:rPr>
+          <w:u w:val="single"/>
+        </w:rPr>
+        <w:t>Add WOSA (</w:t>
+      </w:r>
+      <w:r>
+        <w:rPr>
+          <w:u w:val="single"/>
+        </w:rPr>
+        <w:t>Welch Overlapping Segment Averaging)</w:t>
+      </w:r>
+      <w:r>
+        <w:rPr>
+          <w:u w:val="single"/>
+        </w:rPr>
+        <w:t>:</w:t>
+      </w:r>
+      <w:r>
+        <w:t xml:space="preserve"> </w:t>
+      </w:r>
+      <w:r>
+        <w:t xml:space="preserve">Having found what you think is a good balance between precision in the identification of the spectral peaks and </w:t>
+      </w:r>
+      <w:r>
+        <w:t>statistical significance – Try applying WOSA (Welch Overlapping Segment Averaging)</w:t>
+      </w:r>
+      <w:r>
+        <w:t xml:space="preserve"> in addition to using the </w:t>
+      </w:r>
+      <w:proofErr w:type="spellStart"/>
+      <w:r>
+        <w:t>Hanning</w:t>
+      </w:r>
+      <w:proofErr w:type="spellEnd"/>
+      <w:r>
+        <w:t xml:space="preserve"> Window with different window lengths</w:t>
+      </w:r>
+      <w:r>
+        <w:t>.  How does this change your</w:t>
+      </w:r>
+      <w:r>
+        <w:t xml:space="preserve"> results</w:t>
+      </w:r>
+      <w:r>
+        <w:t>?</w:t>
+      </w:r>
+    </w:p>
+    <w:p>
+      <w:pPr>
+        <w:jc w:val="both"/>
+        <w:rPr>
+          <w:b/>
         </w:rPr>
       </w:pPr>
     </w:p>
@@ -861,988 +2517,14 @@
         <w:rPr>
           <w:bCs/>
         </w:rPr>
-        <w:t xml:space="preserve">Question: </w:t>
+        <w:t>The</w:t>
       </w:r>
       <w:r>
         <w:rPr>
           <w:bCs/>
         </w:rPr>
-        <w:t>Are you seeing power at 12-hour frequencies when looking at temperature?  Maybe it is atmospheric tides?</w:t>
-      </w:r>
-      <w:r>
-        <w:rPr>
-          <w:bCs/>
-        </w:rPr>
-        <w:t xml:space="preserve"> Or is it some kind of spectral ringing artifact?  Unsolved mysteries of ATOC7500 Objective Data Analysis…</w:t>
-      </w:r>
-    </w:p>
-    <w:p>
-      <w:pPr>
-        <w:jc w:val="both"/>
-        <w:rPr>
-          <w:b/>
-          <w:u w:val="single"/>
-        </w:rPr>
-      </w:pPr>
-    </w:p>
-    <w:p>
-      <w:pPr>
-        <w:jc w:val="both"/>
-        <w:rPr>
-          <w:b/>
-          <w:u w:val="single"/>
-        </w:rPr>
-      </w:pPr>
-      <w:r>
-        <w:rPr>
-          <w:b/>
-          <w:u w:val="single"/>
-        </w:rPr>
-        <w:t>Notebook #2</w:t>
-      </w:r>
-      <w:r>
-        <w:rPr>
-          <w:b/>
-          <w:u w:val="single"/>
-        </w:rPr>
-        <w:t xml:space="preserve"> – </w:t>
-      </w:r>
-      <w:r>
-        <w:rPr>
-          <w:b/>
-          <w:u w:val="single"/>
-        </w:rPr>
-        <w:t xml:space="preserve">FFT analysis using </w:t>
-      </w:r>
-      <w:r>
-        <w:rPr>
-          <w:b/>
-          <w:u w:val="single"/>
-        </w:rPr>
-        <w:t xml:space="preserve">Dome-C </w:t>
-      </w:r>
-      <w:r>
-        <w:rPr>
-          <w:b/>
-          <w:u w:val="single"/>
-        </w:rPr>
-        <w:t>Ice Core Data</w:t>
-      </w:r>
-    </w:p>
-    <w:p>
-      <w:pPr>
-        <w:jc w:val="both"/>
-        <w:rPr>
-          <w:b/>
-          <w:color w:val="3366FF"/>
-        </w:rPr>
-      </w:pPr>
-      <w:r>
-        <w:rPr>
-          <w:b/>
-          <w:color w:val="3366FF"/>
-        </w:rPr>
-        <w:t>ATOC5860_</w:t>
-      </w:r>
-      <w:r>
-        <w:rPr>
-          <w:b/>
-          <w:color w:val="3366FF"/>
-        </w:rPr>
-        <w:t>applicationlab4</w:t>
-      </w:r>
-      <w:r>
-        <w:rPr>
-          <w:b/>
-          <w:color w:val="3366FF"/>
-        </w:rPr>
-        <w:t>_</w:t>
-      </w:r>
-      <w:r>
-        <w:rPr>
-          <w:b/>
-          <w:color w:val="3366FF"/>
-        </w:rPr>
-        <w:t>fft_</w:t>
-      </w:r>
-      <w:r>
-        <w:rPr>
-          <w:b/>
-          <w:color w:val="3366FF"/>
-        </w:rPr>
-        <w:t>EPICA</w:t>
-      </w:r>
-      <w:r>
-        <w:rPr>
-          <w:b/>
-          <w:color w:val="3366FF"/>
-        </w:rPr>
-        <w:t>.</w:t>
-      </w:r>
-      <w:r>
-        <w:rPr>
-          <w:b/>
-          <w:color w:val="3366FF"/>
-        </w:rPr>
-        <w:t>ipynb</w:t>
-      </w:r>
-    </w:p>
-    <w:p>
-      <w:pPr>
-        <w:jc w:val="both"/>
-        <w:rPr>
-          <w:b/>
-        </w:rPr>
-      </w:pPr>
-    </w:p>
-    <w:p>
-      <w:pPr>
-        <w:jc w:val="both"/>
-        <w:rPr>
-          <w:b/>
-        </w:rPr>
-      </w:pPr>
-      <w:r>
-        <w:rPr>
-          <w:b/>
-        </w:rPr>
-        <w:t>LEARNING GOALS:</w:t>
-      </w:r>
-    </w:p>
-    <w:p>
-      <w:pPr>
-        <w:jc w:val="both"/>
-      </w:pPr>
-      <w:r>
-        <w:t xml:space="preserve">1) </w:t>
-      </w:r>
-      <w:r>
-        <w:t xml:space="preserve">Calculate power spectra </w:t>
-      </w:r>
-      <w:r>
-        <w:t xml:space="preserve">of a dataset available on a non-uniform temporal grid. </w:t>
-      </w:r>
-      <w:r>
-        <w:t>Describe the results including an interpretation of the spectral peaks and an assessment of their statistical significance.</w:t>
-      </w:r>
-    </w:p>
-    <w:p>
-      <w:pPr>
-        <w:jc w:val="both"/>
-      </w:pPr>
-      <w:r>
-        <w:t>2</w:t>
-      </w:r>
-      <w:r>
-        <w:t xml:space="preserve">) </w:t>
-      </w:r>
-      <w:r>
-        <w:t xml:space="preserve">Contrast applying a Boxcar and a </w:t>
-      </w:r>
-      <w:proofErr w:type="spellStart"/>
-      <w:r>
-        <w:t>Hanning</w:t>
-      </w:r>
-      <w:proofErr w:type="spellEnd"/>
-      <w:r>
-        <w:t xml:space="preserve"> Window when calculating the power spectra. What are the advantages/disadvantages of these two window types?  What are the implications for the resulting power spectra? </w:t>
-      </w:r>
-    </w:p>
-    <w:p>
-      <w:pPr>
-        <w:jc w:val="both"/>
-      </w:pPr>
-      <w:r>
-        <w:t>3</w:t>
-      </w:r>
-      <w:r>
-        <w:t>)</w:t>
-      </w:r>
-      <w:r>
-        <w:t xml:space="preserve"> Apply a</w:t>
-      </w:r>
-      <w:r>
-        <w:t xml:space="preserve"> </w:t>
-      </w:r>
-      <w:proofErr w:type="spellStart"/>
-      <w:r>
-        <w:t>Hanning</w:t>
-      </w:r>
-      <w:proofErr w:type="spellEnd"/>
-      <w:r>
-        <w:t xml:space="preserve"> Window with various window lengths -</w:t>
-      </w:r>
-      <w:r>
-        <w:t xml:space="preserve"> </w:t>
-      </w:r>
-      <w:r>
-        <w:t xml:space="preserve">What are the advantages/disadvantages of </w:t>
-      </w:r>
-      <w:r>
-        <w:t>changing the window length</w:t>
-      </w:r>
-      <w:r>
-        <w:t xml:space="preserve"> and the implications for the resulting power spectra</w:t>
-      </w:r>
-      <w:r>
-        <w:t xml:space="preserve"> in terms of their statistical significance and temporal precision</w:t>
-      </w:r>
-      <w:r>
-        <w:t xml:space="preserve">? </w:t>
-      </w:r>
-    </w:p>
-    <w:p>
-      <w:pPr>
-        <w:jc w:val="both"/>
-      </w:pPr>
-      <w:r>
-        <w:t xml:space="preserve">4) Apply a </w:t>
-      </w:r>
-      <w:proofErr w:type="spellStart"/>
-      <w:r>
-        <w:t>Hanning</w:t>
-      </w:r>
-      <w:proofErr w:type="spellEnd"/>
-      <w:r>
-        <w:t xml:space="preserve"> Window with various window lengths</w:t>
-      </w:r>
-      <w:r>
-        <w:t xml:space="preserve"> and use Welch’s method (</w:t>
-      </w:r>
-      <w:r>
-        <w:t>Welch’s Overlapping Segment Analysis</w:t>
-      </w:r>
-      <w:r>
-        <w:t>, WOSA</w:t>
-      </w:r>
-      <w:r>
-        <w:t>)</w:t>
-      </w:r>
-      <w:r>
-        <w:t>.  How does WOSA change the results and why?</w:t>
-      </w:r>
-    </w:p>
-    <w:p>
-      <w:pPr>
-        <w:jc w:val="both"/>
-        <w:rPr>
-          <w:b/>
-          <w:u w:val="single"/>
-        </w:rPr>
-      </w:pPr>
-    </w:p>
-    <w:p>
-      <w:pPr>
-        <w:jc w:val="both"/>
-      </w:pPr>
-      <w:r>
-        <w:rPr>
-          <w:b/>
-        </w:rPr>
-        <w:t xml:space="preserve">DATA and </w:t>
-      </w:r>
-      <w:r>
-        <w:rPr>
-          <w:b/>
-        </w:rPr>
-        <w:t>UNDERLYING SCIENCE</w:t>
-      </w:r>
-      <w:r>
-        <w:rPr>
-          <w:b/>
-        </w:rPr>
-        <w:t>:</w:t>
-      </w:r>
-      <w:r>
-        <w:t xml:space="preserve">  </w:t>
-      </w:r>
-    </w:p>
-    <w:p>
-      <w:pPr>
-        <w:jc w:val="both"/>
-      </w:pPr>
-      <w:r>
-        <w:t xml:space="preserve">In this notebook, you </w:t>
-      </w:r>
-      <w:r>
-        <w:t>will</w:t>
-      </w:r>
-      <w:r>
-        <w:t xml:space="preserve"> perform a power spectral</w:t>
-      </w:r>
-      <w:r>
-        <w:t xml:space="preserve"> analysis </w:t>
-      </w:r>
-      <w:r>
-        <w:t>of the</w:t>
-      </w:r>
-      <w:r>
-        <w:t xml:space="preserve"> temperature record</w:t>
-      </w:r>
-      <w:r>
-        <w:t xml:space="preserve"> from the </w:t>
-      </w:r>
-      <w:r>
-        <w:t>Dome-C Ice Core, taken at 75 South and 123 East (</w:t>
-      </w:r>
-      <w:proofErr w:type="spellStart"/>
-      <w:r>
-        <w:t>Jouzel</w:t>
-      </w:r>
-      <w:proofErr w:type="spellEnd"/>
-      <w:r>
-        <w:t xml:space="preserve"> et al. 2007).  The </w:t>
-      </w:r>
-      <w:r>
-        <w:t xml:space="preserve">temperature </w:t>
-      </w:r>
-      <w:r>
-        <w:t>data go back ~800,000 years before present. They are unevenly spaced in time.</w:t>
-      </w:r>
-      <w:r>
-        <w:t xml:space="preserve">  </w:t>
-      </w:r>
-      <w:r>
-        <w:t>The data are available on-line here</w:t>
-      </w:r>
-      <w:r>
-        <w:t xml:space="preserve">, courtesy of the </w:t>
-      </w:r>
-      <w:r>
-        <w:t xml:space="preserve">NOAA Paleoclimatology Program and </w:t>
-      </w:r>
-      <w:r>
-        <w:t>World Da</w:t>
-      </w:r>
-      <w:r>
-        <w:t>ta Center for Paleoclimatology</w:t>
-      </w:r>
-      <w:r>
-        <w:t>:</w:t>
-      </w:r>
-    </w:p>
-    <w:p>
-      <w:pPr>
-        <w:jc w:val="both"/>
-      </w:pPr>
-      <w:r>
-        <w:t>ftp://ftp.ncdc.noaa.gov/pub/data/paleo/icecore/antarctica/epica_domec/edc3deuttemp2007.txt</w:t>
-      </w:r>
-      <w:r>
-        <w:t xml:space="preserve">  </w:t>
-      </w:r>
-      <w:r>
-        <w:t xml:space="preserve"> </w:t>
-      </w:r>
-      <w:r>
-        <w:t>More information on the data is available at:</w:t>
-      </w:r>
-    </w:p>
-    <w:p>
-      <w:pPr>
-        <w:jc w:val="both"/>
-      </w:pPr>
-      <w:r>
-        <w:t xml:space="preserve"> </w:t>
-      </w:r>
-      <w:r>
-        <w:t>https://www.ncdc.noaa.gov/paleo-search/study/6080</w:t>
-      </w:r>
-    </w:p>
-    <w:p>
-      <w:pPr>
-        <w:jc w:val="both"/>
-        <w:rPr>
-          <w:b/>
-          <w:u w:val="single"/>
-        </w:rPr>
-      </w:pPr>
-    </w:p>
-    <w:p>
-      <w:pPr>
-        <w:jc w:val="both"/>
-      </w:pPr>
-      <w:r>
-        <w:rPr>
-          <w:b/>
-        </w:rPr>
-        <w:t>Questions to gu</w:t>
-      </w:r>
-      <w:r>
-        <w:rPr>
-          <w:b/>
-        </w:rPr>
-        <w:t>ide your analysis of Notebook #2</w:t>
-      </w:r>
-      <w:r>
-        <w:rPr>
-          <w:b/>
-        </w:rPr>
-        <w:t>:</w:t>
-      </w:r>
-      <w:r>
-        <w:t xml:space="preserve">  </w:t>
-      </w:r>
-    </w:p>
-    <w:p>
-      <w:pPr>
-        <w:jc w:val="both"/>
-      </w:pPr>
-    </w:p>
-    <w:p>
-      <w:pPr>
-        <w:jc w:val="both"/>
-      </w:pPr>
-      <w:r>
-        <w:t xml:space="preserve">1) </w:t>
-      </w:r>
-      <w:r>
-        <w:rPr>
-          <w:u w:val="single"/>
-        </w:rPr>
-        <w:t>Look at your data</w:t>
-      </w:r>
-      <w:r>
-        <w:rPr>
-          <w:u w:val="single"/>
-        </w:rPr>
-        <w:t xml:space="preserve"> and </w:t>
-      </w:r>
-      <w:r>
-        <w:rPr>
-          <w:u w:val="single"/>
-        </w:rPr>
-        <w:t>pre-</w:t>
-      </w:r>
-      <w:r>
-        <w:rPr>
-          <w:u w:val="single"/>
-        </w:rPr>
-        <w:t>process</w:t>
-      </w:r>
-      <w:r>
-        <w:rPr>
-          <w:u w:val="single"/>
-        </w:rPr>
-        <w:t xml:space="preserve"> for FFT analysis</w:t>
-      </w:r>
-      <w:r>
-        <w:rPr>
-          <w:u w:val="single"/>
-        </w:rPr>
-        <w:t>:</w:t>
-      </w:r>
-      <w:r>
-        <w:t xml:space="preserve"> </w:t>
-      </w:r>
-      <w:r>
-        <w:t xml:space="preserve">Power spectra analysis assumes that input data are on an evenly spaced grid.  </w:t>
-      </w:r>
-      <w:r>
-        <w:t xml:space="preserve">The Dome-C temperature data are </w:t>
-      </w:r>
-      <w:r>
-        <w:t>not uniformly samp</w:t>
-      </w:r>
-      <w:r>
-        <w:t>led in time</w:t>
-      </w:r>
-      <w:r>
-        <w:t xml:space="preserve">.  </w:t>
-      </w:r>
-      <w:proofErr w:type="spellStart"/>
-      <w:r>
-        <w:t>Regrid</w:t>
-      </w:r>
-      <w:proofErr w:type="spellEnd"/>
-      <w:r>
-        <w:t xml:space="preserve"> the Dome-C temperature data to a uniform temporal grid</w:t>
-      </w:r>
-      <w:r>
-        <w:t xml:space="preserve"> in time</w:t>
-      </w:r>
-      <w:r>
-        <w:t>.  Plot the data before and after re-gridding to make sure the re</w:t>
-      </w:r>
-      <w:r>
-        <w:t>-</w:t>
-      </w:r>
-      <w:r>
-        <w:t>gridding worked</w:t>
-      </w:r>
-      <w:r>
-        <w:t xml:space="preserve"> as expected.</w:t>
-      </w:r>
-    </w:p>
-    <w:p>
-      <w:pPr>
-        <w:jc w:val="both"/>
-        <w:rPr>
-          <w:b/>
-          <w:u w:val="single"/>
-        </w:rPr>
-      </w:pPr>
-    </w:p>
-    <w:p>
-      <w:pPr>
-        <w:jc w:val="both"/>
-      </w:pPr>
-      <w:r>
-        <w:t xml:space="preserve">2) </w:t>
-      </w:r>
-      <w:r>
-        <w:rPr>
-          <w:u w:val="single"/>
-        </w:rPr>
-        <w:t>Signal and Noise</w:t>
-      </w:r>
-      <w:r>
-        <w:rPr>
-          <w:u w:val="single"/>
-        </w:rPr>
-        <w:t>:</w:t>
-      </w:r>
-      <w:r>
-        <w:t xml:space="preserve"> </w:t>
-      </w:r>
-      <w:r>
-        <w:t xml:space="preserve">What is the autocorrelation and e-folding time of your data?  What spectral peaks do you expect to find in your analysis and how much power do </w:t>
-      </w:r>
-      <w:r>
-        <w:lastRenderedPageBreak/>
-        <w:t>you think they will have?</w:t>
-      </w:r>
-      <w:r>
-        <w:t xml:space="preserve">  </w:t>
-      </w:r>
-      <w:r>
-        <w:rPr>
-          <w:i/>
-        </w:rPr>
-        <w:t>Hint: Think back to the Petit 1999</w:t>
-      </w:r>
-      <w:r>
-        <w:rPr>
-          <w:i/>
-        </w:rPr>
-        <w:t xml:space="preserve"> Vostok ice core</w:t>
-      </w:r>
-      <w:r>
-        <w:rPr>
-          <w:i/>
-        </w:rPr>
-        <w:t xml:space="preserve"> dataset discussed in class.</w:t>
-      </w:r>
-    </w:p>
-    <w:p>
-      <w:pPr>
-        <w:jc w:val="both"/>
-        <w:rPr>
-          <w:b/>
-        </w:rPr>
-      </w:pPr>
-    </w:p>
-    <w:p>
-      <w:pPr>
-        <w:jc w:val="both"/>
-      </w:pPr>
-      <w:r>
-        <w:t>3</w:t>
-      </w:r>
-      <w:r>
-        <w:t xml:space="preserve">) </w:t>
-      </w:r>
-      <w:r>
-        <w:rPr>
-          <w:u w:val="single"/>
-        </w:rPr>
-        <w:t>Use Boxcar</w:t>
-      </w:r>
-      <w:r>
-        <w:rPr>
-          <w:u w:val="single"/>
-        </w:rPr>
-        <w:t xml:space="preserve"> Window</w:t>
-      </w:r>
-      <w:r>
-        <w:rPr>
-          <w:u w:val="single"/>
-        </w:rPr>
-        <w:t xml:space="preserve"> to calculate power spectra</w:t>
-      </w:r>
-      <w:r>
-        <w:rPr>
-          <w:u w:val="single"/>
-        </w:rPr>
-        <w:t>:</w:t>
-      </w:r>
-      <w:r>
-        <w:t xml:space="preserve"> </w:t>
-      </w:r>
-      <w:r>
-        <w:t xml:space="preserve">Calculate the power spectra using the </w:t>
-      </w:r>
-      <w:proofErr w:type="spellStart"/>
-      <w:r>
-        <w:t>Numpy</w:t>
-      </w:r>
-      <w:proofErr w:type="spellEnd"/>
-      <w:r>
-        <w:t xml:space="preserve"> method, which assumes a Boxcar window that is the length of your entire dataset.  Graph the power </w:t>
-      </w:r>
-      <w:r>
-        <w:t>spectrum,</w:t>
-      </w:r>
-      <w:r>
-        <w:t xml:space="preserve"> the red noise fit to the data, and the 99% confidence interval. What statistically significant spectral peaks did you find?  What do they represent?  </w:t>
-      </w:r>
-    </w:p>
-    <w:p>
-      <w:pPr>
-        <w:jc w:val="both"/>
-        <w:rPr>
-          <w:b/>
-        </w:rPr>
-      </w:pPr>
-    </w:p>
-    <w:p>
-      <w:pPr>
-        <w:jc w:val="both"/>
-      </w:pPr>
-      <w:r>
-        <w:t>4</w:t>
-      </w:r>
-      <w:r>
-        <w:t xml:space="preserve">) </w:t>
-      </w:r>
-      <w:r>
-        <w:rPr>
-          <w:u w:val="single"/>
-        </w:rPr>
-        <w:t xml:space="preserve">Compare </w:t>
-      </w:r>
-      <w:r>
-        <w:rPr>
-          <w:u w:val="single"/>
-        </w:rPr>
-        <w:t>Boxcar</w:t>
-      </w:r>
-      <w:r>
-        <w:rPr>
-          <w:u w:val="single"/>
-        </w:rPr>
-        <w:t xml:space="preserve"> Window</w:t>
-      </w:r>
-      <w:r>
-        <w:rPr>
-          <w:u w:val="single"/>
-        </w:rPr>
-        <w:t xml:space="preserve"> vs. </w:t>
-      </w:r>
-      <w:proofErr w:type="spellStart"/>
-      <w:r>
-        <w:rPr>
-          <w:u w:val="single"/>
-        </w:rPr>
-        <w:t>Hanning</w:t>
-      </w:r>
-      <w:proofErr w:type="spellEnd"/>
-      <w:r>
-        <w:rPr>
-          <w:u w:val="single"/>
-        </w:rPr>
-        <w:t xml:space="preserve"> Window</w:t>
-      </w:r>
-      <w:r>
-        <w:t xml:space="preserve">: </w:t>
-      </w:r>
-      <w:r>
-        <w:t>Calculate the power spectra using the</w:t>
-      </w:r>
-      <w:r>
-        <w:t xml:space="preserve"> </w:t>
-      </w:r>
-      <w:r>
-        <w:t>SciPy</w:t>
-      </w:r>
-      <w:r>
-        <w:t xml:space="preserve"> method.  Compare the results </w:t>
-      </w:r>
-      <w:r>
-        <w:t xml:space="preserve">obtained </w:t>
-      </w:r>
-      <w:r>
-        <w:t>using</w:t>
-      </w:r>
-      <w:r>
-        <w:t xml:space="preserve"> a Boxcar window that is th</w:t>
-      </w:r>
-      <w:r>
-        <w:t xml:space="preserve">e length of your entire dataset to those obtained using a </w:t>
-      </w:r>
-      <w:proofErr w:type="spellStart"/>
-      <w:r>
-        <w:t>Hanning</w:t>
-      </w:r>
-      <w:proofErr w:type="spellEnd"/>
-      <w:r>
-        <w:t xml:space="preserve"> window that is the length of your entire dataset.</w:t>
-      </w:r>
-      <w:r>
-        <w:t xml:space="preserve">  Graph the power spectrum</w:t>
-      </w:r>
-      <w:r>
-        <w:t>, the</w:t>
-      </w:r>
-      <w:r>
-        <w:t xml:space="preserve"> red noise fit to the data, and the 99% confidence interval. What statistically significant spectral peaks did you find?  What do they represent?  </w:t>
-      </w:r>
-      <w:r>
-        <w:t xml:space="preserve">What are the differences between the results obtained using the Boxcar </w:t>
-      </w:r>
-      <w:r>
-        <w:t xml:space="preserve">window </w:t>
-      </w:r>
-      <w:r>
-        <w:t xml:space="preserve">and the </w:t>
-      </w:r>
-      <w:proofErr w:type="spellStart"/>
-      <w:r>
-        <w:t>Hanning</w:t>
-      </w:r>
-      <w:proofErr w:type="spellEnd"/>
-      <w:r>
-        <w:t xml:space="preserve"> window?  Is the intuition that you gained by looking at Fort Collins temperatures the same as what you are seeing here with Dome-C temperature records? </w:t>
-      </w:r>
-      <w:r>
-        <w:t xml:space="preserve"> </w:t>
-      </w:r>
-      <w:r>
-        <w:t xml:space="preserve"> Why or Why not?</w:t>
-      </w:r>
-    </w:p>
-    <w:p>
-      <w:pPr>
-        <w:jc w:val="both"/>
-      </w:pPr>
-    </w:p>
-    <w:p>
-      <w:pPr>
-        <w:jc w:val="both"/>
-      </w:pPr>
-      <w:r>
-        <w:t>5</w:t>
-      </w:r>
-      <w:r>
-        <w:t xml:space="preserve">) </w:t>
-      </w:r>
-      <w:proofErr w:type="spellStart"/>
-      <w:r>
-        <w:rPr>
-          <w:u w:val="single"/>
-        </w:rPr>
-        <w:t>Hanning</w:t>
-      </w:r>
-      <w:proofErr w:type="spellEnd"/>
-      <w:r>
-        <w:rPr>
-          <w:u w:val="single"/>
-        </w:rPr>
-        <w:t xml:space="preserve"> </w:t>
-      </w:r>
-      <w:r>
-        <w:rPr>
-          <w:u w:val="single"/>
-        </w:rPr>
-        <w:t xml:space="preserve">Window </w:t>
-      </w:r>
-      <w:r>
-        <w:rPr>
-          <w:u w:val="single"/>
-        </w:rPr>
-        <w:t>with different window lengths:</w:t>
-      </w:r>
-      <w:r>
-        <w:t xml:space="preserve"> </w:t>
-      </w:r>
-      <w:r>
-        <w:t>Using the SciPy method, c</w:t>
-      </w:r>
-      <w:r>
-        <w:t xml:space="preserve">ompare the </w:t>
-      </w:r>
-      <w:r>
-        <w:t>power spectra</w:t>
-      </w:r>
-      <w:r>
-        <w:t xml:space="preserve"> obtained </w:t>
-      </w:r>
-      <w:r>
-        <w:t>using</w:t>
-      </w:r>
-      <w:r>
-        <w:t xml:space="preserve"> </w:t>
-      </w:r>
-      <w:proofErr w:type="spellStart"/>
-      <w:r>
-        <w:t>Hanning</w:t>
-      </w:r>
-      <w:proofErr w:type="spellEnd"/>
-      <w:r>
-        <w:t xml:space="preserve"> window </w:t>
-      </w:r>
-      <w:r>
-        <w:t>with different window lengths</w:t>
-      </w:r>
-      <w:r>
-        <w:t xml:space="preserve">.  </w:t>
-      </w:r>
-      <w:r>
-        <w:t xml:space="preserve">Graph the </w:t>
-      </w:r>
-      <w:r>
-        <w:t>power spectra</w:t>
-      </w:r>
-      <w:r>
-        <w:t>,</w:t>
-      </w:r>
-      <w:r>
-        <w:t xml:space="preserve"> the red noise fit to the data, and the 99% confidence interval. </w:t>
-      </w:r>
-      <w:r>
-        <w:t xml:space="preserve">Did you find </w:t>
-      </w:r>
-      <w:r>
-        <w:t xml:space="preserve">any </w:t>
-      </w:r>
-      <w:r>
-        <w:t xml:space="preserve">statistically significant spectral peaks? </w:t>
-      </w:r>
-      <w:r>
-        <w:t xml:space="preserve"> </w:t>
-      </w:r>
-      <w:r>
-        <w:t xml:space="preserve">How does decreasing the window length affect the </w:t>
-      </w:r>
-      <w:r>
-        <w:t xml:space="preserve">temporal </w:t>
-      </w:r>
-      <w:r>
-        <w:t xml:space="preserve">precision of the spectral peaks </w:t>
-      </w:r>
-      <w:r>
-        <w:t>and their</w:t>
-      </w:r>
-      <w:r>
-        <w:t xml:space="preserve"> statistical significance?  </w:t>
-      </w:r>
-      <w:r>
-        <w:t>Did you find the</w:t>
-      </w:r>
-      <w:r>
-        <w:t xml:space="preserve"> classic tradeoff</w:t>
-      </w:r>
-      <w:r>
-        <w:t xml:space="preserve"> </w:t>
-      </w:r>
-      <w:r>
-        <w:t>between 1)</w:t>
-      </w:r>
-      <w:r>
-        <w:t xml:space="preserve"> high spectral/temporal resolutio</w:t>
-      </w:r>
-      <w:r>
-        <w:t>n but</w:t>
-      </w:r>
-      <w:r>
-        <w:t xml:space="preserve"> low quality statistics</w:t>
-      </w:r>
-      <w:r>
-        <w:t>,</w:t>
-      </w:r>
-      <w:r>
-        <w:t xml:space="preserve"> and 2)</w:t>
-      </w:r>
-      <w:r>
-        <w:t xml:space="preserve"> </w:t>
-      </w:r>
-      <w:r>
-        <w:t xml:space="preserve">high quality statistics but </w:t>
-      </w:r>
-      <w:r>
-        <w:t>low spectral/temporal resoluti</w:t>
-      </w:r>
-      <w:r>
-        <w:t>on?</w:t>
-      </w:r>
-    </w:p>
-    <w:p>
-      <w:pPr>
-        <w:jc w:val="both"/>
-      </w:pPr>
-    </w:p>
-    <w:p>
-      <w:pPr>
-        <w:jc w:val="both"/>
-      </w:pPr>
-      <w:r>
-        <w:t xml:space="preserve">5) </w:t>
-      </w:r>
-      <w:r>
-        <w:rPr>
-          <w:u w:val="single"/>
-        </w:rPr>
-        <w:t>Add WOSA (</w:t>
-      </w:r>
-      <w:r>
-        <w:rPr>
-          <w:u w:val="single"/>
-        </w:rPr>
-        <w:t>Welch Overlapping Segment Averaging)</w:t>
-      </w:r>
-      <w:r>
-        <w:rPr>
-          <w:u w:val="single"/>
-        </w:rPr>
-        <w:t>:</w:t>
-      </w:r>
-      <w:r>
-        <w:t xml:space="preserve"> </w:t>
-      </w:r>
-      <w:r>
-        <w:t xml:space="preserve">Having found what you think is a good balance between precision in the identification of the spectral peaks and </w:t>
-      </w:r>
-      <w:r>
-        <w:t>statistical significance – Try applying WOSA (Welch Overlapping Segment Averaging)</w:t>
-      </w:r>
-      <w:r>
-        <w:t xml:space="preserve"> in addition to using the </w:t>
-      </w:r>
-      <w:proofErr w:type="spellStart"/>
-      <w:r>
-        <w:t>Hanning</w:t>
-      </w:r>
-      <w:proofErr w:type="spellEnd"/>
-      <w:r>
-        <w:t xml:space="preserve"> Window with different window lengths</w:t>
-      </w:r>
-      <w:r>
-        <w:t>.  How does this change your</w:t>
-      </w:r>
-      <w:r>
-        <w:t xml:space="preserve"> results</w:t>
-      </w:r>
-      <w:r>
-        <w:t>?</w:t>
-      </w:r>
-    </w:p>
-    <w:p>
-      <w:pPr>
-        <w:jc w:val="both"/>
-        <w:rPr>
-          <w:b/>
-        </w:rPr>
-      </w:pPr>
+        <w:t xml:space="preserve"> advantage of using WOSA is not clear to me. This should boost our degrees of freedom, but I don’t have good intuition about degrees of freedom anyway.</w:t>
+      </w:r>
     </w:p>
     <w:sectPr>
       <w:pgSz w:w="12240" w:h="15840"/>
@@ -2472,6 +3154,53 @@
       <w:szCs w:val="18"/>
     </w:rPr>
   </w:style>
+  <w:style w:type="paragraph" w:styleId="HTMLPreformatted">
+    <w:name w:val="HTML Preformatted"/>
+    <w:basedOn w:val="Normal"/>
+    <w:link w:val="HTMLPreformattedChar"/>
+    <w:uiPriority w:val="99"/>
+    <w:semiHidden/>
+    <w:unhideWhenUsed/>
+    <w:rsid w:val="00F90FD9"/>
+    <w:pPr>
+      <w:tabs>
+        <w:tab w:val="left" w:pos="916"/>
+        <w:tab w:val="left" w:pos="1832"/>
+        <w:tab w:val="left" w:pos="2748"/>
+        <w:tab w:val="left" w:pos="3664"/>
+        <w:tab w:val="left" w:pos="4580"/>
+        <w:tab w:val="left" w:pos="5496"/>
+        <w:tab w:val="left" w:pos="6412"/>
+        <w:tab w:val="left" w:pos="7328"/>
+        <w:tab w:val="left" w:pos="8244"/>
+        <w:tab w:val="left" w:pos="9160"/>
+        <w:tab w:val="left" w:pos="10076"/>
+        <w:tab w:val="left" w:pos="10992"/>
+        <w:tab w:val="left" w:pos="11908"/>
+        <w:tab w:val="left" w:pos="12824"/>
+        <w:tab w:val="left" w:pos="13740"/>
+        <w:tab w:val="left" w:pos="14656"/>
+      </w:tabs>
+    </w:pPr>
+    <w:rPr>
+      <w:rFonts w:ascii="Courier New" w:eastAsia="Times New Roman" w:hAnsi="Courier New" w:cs="Courier New"/>
+      <w:sz w:val="20"/>
+      <w:szCs w:val="20"/>
+    </w:rPr>
+  </w:style>
+  <w:style w:type="character" w:customStyle="1" w:styleId="HTMLPreformattedChar">
+    <w:name w:val="HTML Preformatted Char"/>
+    <w:basedOn w:val="DefaultParagraphFont"/>
+    <w:link w:val="HTMLPreformatted"/>
+    <w:uiPriority w:val="99"/>
+    <w:semiHidden/>
+    <w:rsid w:val="00F90FD9"/>
+    <w:rPr>
+      <w:rFonts w:ascii="Courier New" w:eastAsia="Times New Roman" w:hAnsi="Courier New" w:cs="Courier New"/>
+      <w:sz w:val="20"/>
+      <w:szCs w:val="20"/>
+    </w:rPr>
+  </w:style>
 </w:styles>
 </file>
 

</xml_diff>